<commit_message>
updated sponsor logos , special section emails
</commit_message>
<xml_diff>
--- a/public/specialsess/Call-for-Special-Session-NEIECCE2025.docx
+++ b/public/specialsess/Call-for-Special-Session-NEIECCE2025.docx
@@ -839,8 +839,8 @@
   <w:tbl>
     <w:tblPr>
       <w:tblStyle w:val="TableGrid"/>
-      <w:tblW w:w="10632" w:type="dxa"/>
-      <w:tblInd w:w="-709" w:type="dxa"/>
+      <w:tblW w:w="11199" w:type="dxa"/>
+      <w:tblInd w:w="-851" w:type="dxa"/>
       <w:tblBorders>
         <w:top w:val="none" w:sz="0" w:space="0" w:color="auto"/>
         <w:left w:val="none" w:sz="0" w:space="0" w:color="auto"/>
@@ -852,15 +852,16 @@
       <w:tblLook w:val="04A0" w:firstRow="1" w:lastRow="0" w:firstColumn="1" w:lastColumn="0" w:noHBand="0" w:noVBand="1"/>
     </w:tblPr>
     <w:tblGrid>
-      <w:gridCol w:w="1560"/>
-      <w:gridCol w:w="2263"/>
-      <w:gridCol w:w="4678"/>
-      <w:gridCol w:w="2131"/>
+      <w:gridCol w:w="1572"/>
+      <w:gridCol w:w="2016"/>
+      <w:gridCol w:w="3264"/>
+      <w:gridCol w:w="2391"/>
+      <w:gridCol w:w="1956"/>
     </w:tblGrid>
     <w:tr>
       <w:tc>
         <w:tcPr>
-          <w:tcW w:w="1560" w:type="dxa"/>
+          <w:tcW w:w="1572" w:type="dxa"/>
         </w:tcPr>
         <w:p>
           <w:r>
@@ -869,9 +870,17 @@
               <w:lang w:eastAsia="en-IN"/>
             </w:rPr>
             <w:drawing>
-              <wp:inline distT="0" distB="0" distL="0" distR="0" wp14:anchorId="6A45639D" wp14:editId="030B6CDC">
-                <wp:extent cx="784860" cy="781372"/>
+              <wp:anchor distT="0" distB="0" distL="114300" distR="114300" simplePos="0" relativeHeight="251663360" behindDoc="0" locked="0" layoutInCell="1" allowOverlap="1" wp14:anchorId="6A45639D" wp14:editId="1AD291DC">
+                <wp:simplePos x="0" y="0"/>
+                <wp:positionH relativeFrom="column">
+                  <wp:posOffset>-68580</wp:posOffset>
+                </wp:positionH>
+                <wp:positionV relativeFrom="paragraph">
+                  <wp:posOffset>57150</wp:posOffset>
+                </wp:positionV>
+                <wp:extent cx="861060" cy="857250"/>
                 <wp:effectExtent l="0" t="0" r="0" b="0"/>
+                <wp:wrapTopAndBottom/>
                 <wp:docPr id="899807191" name="Picture 899807191"/>
                 <wp:cNvGraphicFramePr>
                   <a:graphicFrameLocks xmlns:a="http://schemas.openxmlformats.org/drawingml/2006/main" noChangeAspect="1"/>
@@ -898,7 +907,7 @@
                       <pic:spPr>
                         <a:xfrm>
                           <a:off x="0" y="0"/>
-                          <a:ext cx="851423" cy="847639"/>
+                          <a:ext cx="861060" cy="857250"/>
                         </a:xfrm>
                         <a:prstGeom prst="rect">
                           <a:avLst/>
@@ -907,14 +916,20 @@
                     </pic:pic>
                   </a:graphicData>
                 </a:graphic>
-              </wp:inline>
+                <wp14:sizeRelH relativeFrom="margin">
+                  <wp14:pctWidth>0</wp14:pctWidth>
+                </wp14:sizeRelH>
+                <wp14:sizeRelV relativeFrom="margin">
+                  <wp14:pctHeight>0</wp14:pctHeight>
+                </wp14:sizeRelV>
+              </wp:anchor>
             </w:drawing>
           </w:r>
         </w:p>
       </w:tc>
       <w:tc>
         <w:tcPr>
-          <w:tcW w:w="2263" w:type="dxa"/>
+          <w:tcW w:w="2016" w:type="dxa"/>
         </w:tcPr>
         <w:p>
           <w:r>
@@ -923,9 +938,17 @@
               <w:lang w:eastAsia="en-IN"/>
             </w:rPr>
             <w:drawing>
-              <wp:inline distT="0" distB="0" distL="0" distR="0" wp14:anchorId="685BD9D5" wp14:editId="26C0BD24">
-                <wp:extent cx="1298963" cy="970767"/>
-                <wp:effectExtent l="0" t="0" r="0" b="1270"/>
+              <wp:anchor distT="0" distB="0" distL="114300" distR="114300" simplePos="0" relativeHeight="251664384" behindDoc="0" locked="0" layoutInCell="1" allowOverlap="1" wp14:anchorId="685BD9D5" wp14:editId="43F254B3">
+                <wp:simplePos x="0" y="0"/>
+                <wp:positionH relativeFrom="column">
+                  <wp:posOffset>-68580</wp:posOffset>
+                </wp:positionH>
+                <wp:positionV relativeFrom="paragraph">
+                  <wp:posOffset>57150</wp:posOffset>
+                </wp:positionV>
+                <wp:extent cx="1143000" cy="854075"/>
+                <wp:effectExtent l="0" t="0" r="0" b="3175"/>
+                <wp:wrapTopAndBottom/>
                 <wp:docPr id="1544771951" name="Picture 1544771951"/>
                 <wp:cNvGraphicFramePr>
                   <a:graphicFrameLocks xmlns:a="http://schemas.openxmlformats.org/drawingml/2006/main" noChangeAspect="1"/>
@@ -952,7 +975,7 @@
                       <pic:spPr>
                         <a:xfrm>
                           <a:off x="0" y="0"/>
-                          <a:ext cx="1326348" cy="991233"/>
+                          <a:ext cx="1143000" cy="854075"/>
                         </a:xfrm>
                         <a:prstGeom prst="rect">
                           <a:avLst/>
@@ -961,14 +984,20 @@
                     </pic:pic>
                   </a:graphicData>
                 </a:graphic>
-              </wp:inline>
+                <wp14:sizeRelH relativeFrom="margin">
+                  <wp14:pctWidth>0</wp14:pctWidth>
+                </wp14:sizeRelH>
+                <wp14:sizeRelV relativeFrom="margin">
+                  <wp14:pctHeight>0</wp14:pctHeight>
+                </wp14:sizeRelV>
+              </wp:anchor>
             </w:drawing>
           </w:r>
         </w:p>
       </w:tc>
       <w:tc>
         <w:tcPr>
-          <w:tcW w:w="4678" w:type="dxa"/>
+          <w:tcW w:w="3359" w:type="dxa"/>
         </w:tcPr>
         <w:p>
           <w:pPr>
@@ -1037,9 +1066,15 @@
       </w:tc>
       <w:tc>
         <w:tcPr>
-          <w:tcW w:w="2131" w:type="dxa"/>
+          <w:tcW w:w="2409" w:type="dxa"/>
         </w:tcPr>
         <w:p>
+          <w:pPr>
+            <w:rPr>
+              <w:noProof/>
+              <w:lang w:eastAsia="en-IN"/>
+            </w:rPr>
+          </w:pPr>
           <w:r>
             <w:rPr>
               <w:noProof/>
@@ -1053,9 +1088,9 @@
               <w:lang w:eastAsia="en-IN"/>
             </w:rPr>
             <w:drawing>
-              <wp:inline distT="0" distB="0" distL="0" distR="0" wp14:anchorId="4B24C2C1" wp14:editId="5C503430">
-                <wp:extent cx="1135833" cy="638890"/>
-                <wp:effectExtent l="0" t="0" r="7620" b="8890"/>
+              <wp:inline distT="0" distB="0" distL="0" distR="0" wp14:anchorId="4B24C2C1" wp14:editId="70B72013">
+                <wp:extent cx="1209675" cy="551815"/>
+                <wp:effectExtent l="0" t="0" r="9525" b="635"/>
                 <wp:docPr id="133545778" name="Picture 133545778"/>
                 <wp:cNvGraphicFramePr>
                   <a:graphicFrameLocks xmlns:a="http://schemas.openxmlformats.org/drawingml/2006/main" noChangeAspect="1"/>
@@ -1082,11 +1117,86 @@
                       <pic:spPr>
                         <a:xfrm>
                           <a:off x="0" y="0"/>
-                          <a:ext cx="1178957" cy="663147"/>
+                          <a:ext cx="1264685" cy="576909"/>
                         </a:xfrm>
                         <a:prstGeom prst="rect">
                           <a:avLst/>
                         </a:prstGeom>
+                      </pic:spPr>
+                    </pic:pic>
+                  </a:graphicData>
+                </a:graphic>
+              </wp:inline>
+            </w:drawing>
+          </w:r>
+        </w:p>
+        <w:p>
+          <w:pPr>
+            <w:rPr>
+              <w:noProof/>
+              <w:lang w:eastAsia="en-IN"/>
+            </w:rPr>
+          </w:pPr>
+        </w:p>
+        <w:p/>
+      </w:tc>
+      <w:tc>
+        <w:tcPr>
+          <w:tcW w:w="1843" w:type="dxa"/>
+        </w:tcPr>
+        <w:p>
+          <w:pPr>
+            <w:rPr>
+              <w:noProof/>
+              <w:lang w:eastAsia="en-IN"/>
+            </w:rPr>
+          </w:pPr>
+          <w:r>
+            <w:rPr>
+              <w:noProof/>
+            </w:rPr>
+            <w:drawing>
+              <wp:inline distT="0" distB="0" distL="0" distR="0" wp14:anchorId="4FD9E8C9" wp14:editId="75C44C78">
+                <wp:extent cx="1104900" cy="735261"/>
+                <wp:effectExtent l="0" t="0" r="0" b="8255"/>
+                <wp:docPr id="1883318285" name="Picture 2"/>
+                <wp:cNvGraphicFramePr>
+                  <a:graphicFrameLocks xmlns:a="http://schemas.openxmlformats.org/drawingml/2006/main" noChangeAspect="1"/>
+                </wp:cNvGraphicFramePr>
+                <a:graphic xmlns:a="http://schemas.openxmlformats.org/drawingml/2006/main">
+                  <a:graphicData uri="http://schemas.openxmlformats.org/drawingml/2006/picture">
+                    <pic:pic xmlns:pic="http://schemas.openxmlformats.org/drawingml/2006/picture">
+                      <pic:nvPicPr>
+                        <pic:cNvPr id="0" name="Picture 1"/>
+                        <pic:cNvPicPr>
+                          <a:picLocks noChangeAspect="1" noChangeArrowheads="1"/>
+                        </pic:cNvPicPr>
+                      </pic:nvPicPr>
+                      <pic:blipFill>
+                        <a:blip r:embed="rId4">
+                          <a:extLst>
+                            <a:ext uri="{28A0092B-C50C-407E-A947-70E740481C1C}">
+                              <a14:useLocalDpi xmlns:a14="http://schemas.microsoft.com/office/drawing/2010/main" val="0"/>
+                            </a:ext>
+                          </a:extLst>
+                        </a:blip>
+                        <a:srcRect/>
+                        <a:stretch>
+                          <a:fillRect/>
+                        </a:stretch>
+                      </pic:blipFill>
+                      <pic:spPr bwMode="auto">
+                        <a:xfrm>
+                          <a:off x="0" y="0"/>
+                          <a:ext cx="1142312" cy="760157"/>
+                        </a:xfrm>
+                        <a:prstGeom prst="rect">
+                          <a:avLst/>
+                        </a:prstGeom>
+                        <a:noFill/>
+                        <a:ln>
+                          <a:noFill/>
+                        </a:ln>
                       </pic:spPr>
                     </pic:pic>
                   </a:graphicData>

</xml_diff>